<commit_message>
changes in the annex report
</commit_message>
<xml_diff>
--- a/reports/tmpl_annex.docx
+++ b/reports/tmpl_annex.docx
@@ -28,13 +28,7 @@
         <w:jc w:val="center"/>
       </w:pPr>
       <w:r>
-        <w:t>${</w:t>
-      </w:r>
-      <w:r>
-        <w:t>student_name</w:t>
-      </w:r>
-      <w:r>
-        <w:t>}</w:t>
+        <w:t>${student_name}</w:t>
       </w:r>
     </w:p>
     <w:p>
@@ -60,6 +54,11 @@
         <w:t>${subjectif}</w:t>
       </w:r>
     </w:p>
+    <w:p w:rsidR="00E519455" w:rsidRDefault="00F23E345">
+      <w:r>
+        <w:t>${subjectclean}</w:t>
+      </w:r>
+    </w:p>
     <w:p>
       <w:pPr>
         <w:keepNext/>
@@ -75,6 +74,8 @@
         </w:rPr>
         <w:t>${subject}</w:t>
       </w:r>
+      <w:bookmarkStart w:id="0" w:name="_GoBack"/>
+      <w:bookmarkEnd w:id="0"/>
     </w:p>
     <w:tbl>
       <w:tblPr>
@@ -674,11 +675,17 @@
     </w:tbl>
     <w:p>
       <w:pPr>
-        <w:rPr>
-          <w:sz w:val="2"/>
-          <w:szCs w:val="2"/>
-        </w:rPr>
+        <w:keepNext/>
+        <w:keepLines/>
       </w:pPr>
+      <w:r>
+        <w:t>${message}</w:t>
+      </w:r>
+    </w:p>
+    <w:p w:rsidR="00E519455" w:rsidRDefault="00F23E345">
+      <w:r>
+        <w:t>${/subjectclean}</w:t>
+      </w:r>
     </w:p>
     <w:p>
       <w:r>
@@ -689,8 +696,6 @@
       <w:r>
         <w:br w:type="page"/>
       </w:r>
-      <w:bookmarkStart w:id="0" w:name="_GoBack"/>
-      <w:bookmarkEnd w:id="0"/>
     </w:p>
     <w:sectPr>
       <w:footerReference w:type="default" r:id="rId7"/>

</xml_diff>

<commit_message>
filters for 'annex' report
</commit_message>
<xml_diff>
--- a/reports/tmpl_annex.docx
+++ b/reports/tmpl_annex.docx
@@ -41,12 +41,7 @@
         <w:t>${course}</w:t>
       </w:r>
       <w:r>
-        <w:t xml:space="preserve"> ${course</w:t>
-      </w:r>
-      <w:bookmarkStart w:id="0" w:name="_GoBack"/>
-      <w:bookmarkEnd w:id="0"/>
-      <w:r>
-        <w:t>id}</w:t>
+        <w:t xml:space="preserve"> ${courseid}</w:t>
       </w:r>
     </w:p>
     <w:p/>
@@ -80,7 +75,19 @@
         <w:rPr>
           <w:b/>
         </w:rPr>
-        <w:t>${subject}</w:t>
+        <w:t>${</w:t>
+      </w:r>
+      <w:r>
+        <w:rPr>
+          <w:b/>
+        </w:rPr>
+        <w:t>main</w:t>
+      </w:r>
+      <w:r>
+        <w:rPr>
+          <w:b/>
+        </w:rPr>
+        <w:t>subject}</w:t>
       </w:r>
     </w:p>
     <w:tbl>
@@ -335,15 +342,20 @@
         <w:tc>
           <w:tcPr>
             <w:tcW w:w="3982" w:type="dxa"/>
+            <w:shd w:val="clear" w:color="auto" w:fill="F2F2F2"/>
           </w:tcPr>
           <w:p>
             <w:pPr>
               <w:keepNext/>
               <w:keepLines/>
+              <w:tabs>
+                <w:tab w:val="left" w:pos="2930"/>
+              </w:tabs>
               <w:spacing w:before="40" w:after="40" w:line="288" w:lineRule="auto"/>
               <w:rPr>
                 <w:b/>
                 <w:noProof/>
+                <w:sz w:val="22"/>
                 <w:lang w:eastAsia="de-DE"/>
               </w:rPr>
             </w:pPr>
@@ -354,7 +366,212 @@
                 <w:sz w:val="22"/>
                 <w:lang w:eastAsia="de-DE"/>
               </w:rPr>
+              <w:t>${subject}</w:t>
+            </w:r>
+          </w:p>
+        </w:tc>
+        <w:tc>
+          <w:tcPr>
+            <w:tcW w:w="937" w:type="dxa"/>
+            <w:shd w:val="clear" w:color="auto" w:fill="F2F2F2"/>
+          </w:tcPr>
+          <w:p>
+            <w:pPr>
+              <w:keepNext/>
+              <w:keepLines/>
+              <w:spacing w:before="40" w:after="40" w:line="288" w:lineRule="auto"/>
+              <w:jc w:val="center"/>
+              <w:rPr>
+                <w:noProof/>
+                <w:sz w:val="22"/>
+                <w:lang w:eastAsia="de-DE"/>
+              </w:rPr>
+            </w:pPr>
+            <w:r>
+              <w:rPr>
+                <w:noProof/>
+                <w:sz w:val="22"/>
+                <w:lang w:eastAsia="de-DE"/>
+              </w:rPr>
+              <w:t>${n}</w:t>
+            </w:r>
+          </w:p>
+        </w:tc>
+        <w:tc>
+          <w:tcPr>
+            <w:tcW w:w="937" w:type="dxa"/>
+            <w:shd w:val="clear" w:color="auto" w:fill="F2F2F2"/>
+          </w:tcPr>
+          <w:p>
+            <w:pPr>
+              <w:keepNext/>
+              <w:keepLines/>
+              <w:spacing w:before="40" w:after="40" w:line="288" w:lineRule="auto"/>
+              <w:jc w:val="center"/>
+              <w:rPr>
+                <w:noProof/>
+                <w:sz w:val="22"/>
+                <w:lang w:eastAsia="de-DE"/>
+              </w:rPr>
+            </w:pPr>
+            <w:r>
+              <w:rPr>
+                <w:noProof/>
+                <w:sz w:val="22"/>
+                <w:lang w:eastAsia="de-DE"/>
+              </w:rPr>
+              <w:t>${nu}</w:t>
+            </w:r>
+          </w:p>
+        </w:tc>
+        <w:tc>
+          <w:tcPr>
+            <w:tcW w:w="937" w:type="dxa"/>
+            <w:shd w:val="clear" w:color="auto" w:fill="F2F2F2"/>
+          </w:tcPr>
+          <w:p>
+            <w:pPr>
+              <w:keepNext/>
+              <w:keepLines/>
+              <w:spacing w:before="40" w:after="40" w:line="288" w:lineRule="auto"/>
+              <w:jc w:val="center"/>
+              <w:rPr>
+                <w:noProof/>
+                <w:sz w:val="22"/>
+                <w:lang w:eastAsia="de-DE"/>
+              </w:rPr>
+            </w:pPr>
+            <w:r>
+              <w:rPr>
+                <w:noProof/>
+                <w:sz w:val="22"/>
+                <w:lang w:eastAsia="de-DE"/>
+              </w:rPr>
+              <w:t>${ne}</w:t>
+            </w:r>
+          </w:p>
+        </w:tc>
+        <w:tc>
+          <w:tcPr>
+            <w:tcW w:w="937" w:type="dxa"/>
+            <w:shd w:val="clear" w:color="auto" w:fill="F2F2F2"/>
+          </w:tcPr>
+          <w:p>
+            <w:pPr>
+              <w:keepNext/>
+              <w:keepLines/>
+              <w:spacing w:before="40" w:after="40" w:line="288" w:lineRule="auto"/>
+              <w:jc w:val="center"/>
+              <w:rPr>
+                <w:noProof/>
+                <w:sz w:val="22"/>
+                <w:lang w:eastAsia="de-DE"/>
+              </w:rPr>
+            </w:pPr>
+            <w:r>
+              <w:rPr>
+                <w:noProof/>
+                <w:sz w:val="22"/>
+                <w:lang w:eastAsia="de-DE"/>
+              </w:rPr>
+              <w:t>${tw}</w:t>
+            </w:r>
+          </w:p>
+        </w:tc>
+        <w:tc>
+          <w:tcPr>
+            <w:tcW w:w="937" w:type="dxa"/>
+            <w:shd w:val="clear" w:color="auto" w:fill="F2F2F2"/>
+          </w:tcPr>
+          <w:p>
+            <w:pPr>
+              <w:keepNext/>
+              <w:keepLines/>
+              <w:spacing w:before="40" w:after="40" w:line="288" w:lineRule="auto"/>
+              <w:jc w:val="center"/>
+              <w:rPr>
+                <w:noProof/>
+                <w:sz w:val="22"/>
+                <w:lang w:eastAsia="de-DE"/>
+              </w:rPr>
+            </w:pPr>
+            <w:r>
+              <w:rPr>
+                <w:noProof/>
+                <w:sz w:val="22"/>
+                <w:lang w:eastAsia="de-DE"/>
+              </w:rPr>
+              <w:t>${ue}</w:t>
+            </w:r>
+          </w:p>
+        </w:tc>
+        <w:tc>
+          <w:tcPr>
+            <w:tcW w:w="938" w:type="dxa"/>
+            <w:shd w:val="clear" w:color="auto" w:fill="F2F2F2"/>
+          </w:tcPr>
+          <w:p>
+            <w:pPr>
+              <w:keepNext/>
+              <w:keepLines/>
+              <w:spacing w:before="40" w:after="40" w:line="288" w:lineRule="auto"/>
+              <w:jc w:val="center"/>
+              <w:rPr>
+                <w:noProof/>
+                <w:sz w:val="22"/>
+                <w:lang w:eastAsia="de-DE"/>
+              </w:rPr>
+            </w:pPr>
+            <w:r>
+              <w:rPr>
+                <w:noProof/>
+                <w:sz w:val="22"/>
+                <w:lang w:eastAsia="de-DE"/>
+              </w:rPr>
+              <w:t>${ve}</w:t>
+            </w:r>
+          </w:p>
+        </w:tc>
+      </w:tr>
+      <w:tr>
+        <w:trPr>
+          <w:cantSplit/>
+        </w:trPr>
+        <w:tc>
+          <w:tcPr>
+            <w:tcW w:w="3982" w:type="dxa"/>
+          </w:tcPr>
+          <w:p>
+            <w:pPr>
+              <w:keepNext/>
+              <w:keepLines/>
+              <w:tabs>
+                <w:tab w:val="left" w:pos="2930"/>
+              </w:tabs>
+              <w:spacing w:before="40" w:after="40" w:line="288" w:lineRule="auto"/>
+              <w:rPr>
+                <w:b/>
+                <w:noProof/>
+                <w:lang w:eastAsia="de-DE"/>
+              </w:rPr>
+            </w:pPr>
+            <w:r>
+              <w:rPr>
+                <w:b/>
+                <w:noProof/>
+                <w:sz w:val="22"/>
+                <w:lang w:eastAsia="de-DE"/>
+              </w:rPr>
               <w:t>${topic}</w:t>
+            </w:r>
+            <w:r>
+              <w:rPr>
+                <w:b/>
+                <w:noProof/>
+                <w:sz w:val="22"/>
+                <w:lang w:eastAsia="de-DE"/>
+              </w:rPr>
+              <w:tab/>
             </w:r>
           </w:p>
         </w:tc>
@@ -699,6 +916,8 @@
       </w:r>
     </w:p>
     <w:p>
+      <w:bookmarkStart w:id="0" w:name="_GoBack"/>
+      <w:bookmarkEnd w:id="0"/>
       <w:r>
         <w:br w:type="page"/>
       </w:r>

</xml_diff>

<commit_message>
annex report changed to different grading systems
</commit_message>
<xml_diff>
--- a/reports/tmpl_annex.docx
+++ b/reports/tmpl_annex.docx
@@ -75,24 +75,26 @@
         <w:rPr>
           <w:b/>
         </w:rPr>
-        <w:t>${</w:t>
+        <w:t>${subjec</w:t>
       </w:r>
       <w:r>
         <w:rPr>
           <w:b/>
         </w:rPr>
-        <w:t>main</w:t>
-      </w:r>
+        <w:t>t_main</w:t>
+      </w:r>
+      <w:bookmarkStart w:id="0" w:name="_GoBack"/>
+      <w:bookmarkEnd w:id="0"/>
       <w:r>
         <w:rPr>
           <w:b/>
         </w:rPr>
-        <w:t>subject}</w:t>
+        <w:t>}</w:t>
       </w:r>
     </w:p>
     <w:tbl>
       <w:tblPr>
-        <w:tblW w:w="9605" w:type="dxa"/>
+        <w:tblW w:w="5856" w:type="dxa"/>
         <w:tblBorders>
           <w:top w:val="single" w:sz="4" w:space="0" w:color="auto"/>
           <w:left w:val="single" w:sz="4" w:space="0" w:color="auto"/>
@@ -108,10 +110,6 @@
         <w:gridCol w:w="3982"/>
         <w:gridCol w:w="937"/>
         <w:gridCol w:w="937"/>
-        <w:gridCol w:w="937"/>
-        <w:gridCol w:w="937"/>
-        <w:gridCol w:w="937"/>
-        <w:gridCol w:w="938"/>
       </w:tblGrid>
       <w:tr>
         <w:trPr>
@@ -216,319 +214,7 @@
                 <w:szCs w:val="16"/>
                 <w:lang w:eastAsia="de-DE"/>
               </w:rPr>
-              <w:t>0</w:t>
-            </w:r>
-          </w:p>
-        </w:tc>
-        <w:tc>
-          <w:tcPr>
-            <w:tcW w:w="937" w:type="dxa"/>
-            <w:shd w:val="clear" w:color="auto" w:fill="D9D9D9"/>
-            <w:vAlign w:val="center"/>
-          </w:tcPr>
-          <w:p>
-            <w:pPr>
-              <w:keepNext/>
-              <w:keepLines/>
-              <w:spacing w:line="288" w:lineRule="auto"/>
-              <w:jc w:val="center"/>
-              <w:rPr>
-                <w:noProof/>
-                <w:sz w:val="16"/>
-                <w:szCs w:val="16"/>
-                <w:lang w:eastAsia="de-DE"/>
-              </w:rPr>
-            </w:pPr>
-            <w:r>
-              <w:rPr>
-                <w:noProof/>
-                <w:sz w:val="16"/>
-                <w:szCs w:val="16"/>
-                <w:lang w:eastAsia="de-DE"/>
-              </w:rPr>
-              <w:t>1</w:t>
-            </w:r>
-          </w:p>
-        </w:tc>
-        <w:tc>
-          <w:tcPr>
-            <w:tcW w:w="937" w:type="dxa"/>
-            <w:shd w:val="clear" w:color="auto" w:fill="D9D9D9"/>
-            <w:vAlign w:val="center"/>
-          </w:tcPr>
-          <w:p>
-            <w:pPr>
-              <w:keepNext/>
-              <w:keepLines/>
-              <w:spacing w:line="288" w:lineRule="auto"/>
-              <w:jc w:val="center"/>
-              <w:rPr>
-                <w:noProof/>
-                <w:lang w:eastAsia="de-DE"/>
-              </w:rPr>
-            </w:pPr>
-            <w:r>
-              <w:rPr>
-                <w:noProof/>
-                <w:sz w:val="16"/>
-                <w:szCs w:val="16"/>
-                <w:lang w:eastAsia="de-DE"/>
-              </w:rPr>
-              <w:t>2</w:t>
-            </w:r>
-          </w:p>
-        </w:tc>
-        <w:tc>
-          <w:tcPr>
-            <w:tcW w:w="937" w:type="dxa"/>
-            <w:shd w:val="clear" w:color="auto" w:fill="D9D9D9"/>
-            <w:vAlign w:val="center"/>
-          </w:tcPr>
-          <w:p>
-            <w:pPr>
-              <w:keepNext/>
-              <w:keepLines/>
-              <w:spacing w:line="288" w:lineRule="auto"/>
-              <w:jc w:val="center"/>
-              <w:rPr>
-                <w:noProof/>
-                <w:lang w:eastAsia="de-DE"/>
-              </w:rPr>
-            </w:pPr>
-            <w:r>
-              <w:rPr>
-                <w:noProof/>
-                <w:sz w:val="16"/>
-                <w:szCs w:val="16"/>
-                <w:lang w:eastAsia="de-DE"/>
-              </w:rPr>
-              <w:t>3</w:t>
-            </w:r>
-          </w:p>
-        </w:tc>
-        <w:tc>
-          <w:tcPr>
-            <w:tcW w:w="938" w:type="dxa"/>
-            <w:shd w:val="clear" w:color="auto" w:fill="D9D9D9"/>
-            <w:vAlign w:val="center"/>
-          </w:tcPr>
-          <w:p>
-            <w:pPr>
-              <w:keepNext/>
-              <w:keepLines/>
-              <w:spacing w:line="288" w:lineRule="auto"/>
-              <w:jc w:val="center"/>
-              <w:rPr>
-                <w:noProof/>
-                <w:lang w:eastAsia="de-DE"/>
-              </w:rPr>
-            </w:pPr>
-            <w:r>
-              <w:rPr>
-                <w:noProof/>
-                <w:sz w:val="16"/>
-                <w:szCs w:val="16"/>
-                <w:lang w:eastAsia="de-DE"/>
-              </w:rPr>
-              <w:t>4</w:t>
-            </w:r>
-          </w:p>
-        </w:tc>
-      </w:tr>
-      <w:tr>
-        <w:trPr>
-          <w:cantSplit/>
-        </w:trPr>
-        <w:tc>
-          <w:tcPr>
-            <w:tcW w:w="3982" w:type="dxa"/>
-            <w:shd w:val="clear" w:color="auto" w:fill="F2F2F2"/>
-          </w:tcPr>
-          <w:p>
-            <w:pPr>
-              <w:keepNext/>
-              <w:keepLines/>
-              <w:tabs>
-                <w:tab w:val="left" w:pos="2930"/>
-              </w:tabs>
-              <w:spacing w:before="40" w:after="40" w:line="288" w:lineRule="auto"/>
-              <w:rPr>
-                <w:b/>
-                <w:noProof/>
-                <w:sz w:val="22"/>
-                <w:lang w:eastAsia="de-DE"/>
-              </w:rPr>
-            </w:pPr>
-            <w:r>
-              <w:rPr>
-                <w:b/>
-                <w:noProof/>
-                <w:sz w:val="22"/>
-                <w:lang w:eastAsia="de-DE"/>
-              </w:rPr>
-              <w:t>${subject}</w:t>
-            </w:r>
-          </w:p>
-        </w:tc>
-        <w:tc>
-          <w:tcPr>
-            <w:tcW w:w="937" w:type="dxa"/>
-            <w:shd w:val="clear" w:color="auto" w:fill="F2F2F2"/>
-          </w:tcPr>
-          <w:p>
-            <w:pPr>
-              <w:keepNext/>
-              <w:keepLines/>
-              <w:spacing w:before="40" w:after="40" w:line="288" w:lineRule="auto"/>
-              <w:jc w:val="center"/>
-              <w:rPr>
-                <w:noProof/>
-                <w:sz w:val="22"/>
-                <w:lang w:eastAsia="de-DE"/>
-              </w:rPr>
-            </w:pPr>
-            <w:r>
-              <w:rPr>
-                <w:noProof/>
-                <w:sz w:val="22"/>
-                <w:lang w:eastAsia="de-DE"/>
-              </w:rPr>
-              <w:t>${n}</w:t>
-            </w:r>
-          </w:p>
-        </w:tc>
-        <w:tc>
-          <w:tcPr>
-            <w:tcW w:w="937" w:type="dxa"/>
-            <w:shd w:val="clear" w:color="auto" w:fill="F2F2F2"/>
-          </w:tcPr>
-          <w:p>
-            <w:pPr>
-              <w:keepNext/>
-              <w:keepLines/>
-              <w:spacing w:before="40" w:after="40" w:line="288" w:lineRule="auto"/>
-              <w:jc w:val="center"/>
-              <w:rPr>
-                <w:noProof/>
-                <w:sz w:val="22"/>
-                <w:lang w:eastAsia="de-DE"/>
-              </w:rPr>
-            </w:pPr>
-            <w:r>
-              <w:rPr>
-                <w:noProof/>
-                <w:sz w:val="22"/>
-                <w:lang w:eastAsia="de-DE"/>
-              </w:rPr>
-              <w:t>${nu}</w:t>
-            </w:r>
-          </w:p>
-        </w:tc>
-        <w:tc>
-          <w:tcPr>
-            <w:tcW w:w="937" w:type="dxa"/>
-            <w:shd w:val="clear" w:color="auto" w:fill="F2F2F2"/>
-          </w:tcPr>
-          <w:p>
-            <w:pPr>
-              <w:keepNext/>
-              <w:keepLines/>
-              <w:spacing w:before="40" w:after="40" w:line="288" w:lineRule="auto"/>
-              <w:jc w:val="center"/>
-              <w:rPr>
-                <w:noProof/>
-                <w:sz w:val="22"/>
-                <w:lang w:eastAsia="de-DE"/>
-              </w:rPr>
-            </w:pPr>
-            <w:r>
-              <w:rPr>
-                <w:noProof/>
-                <w:sz w:val="22"/>
-                <w:lang w:eastAsia="de-DE"/>
-              </w:rPr>
-              <w:t>${ne}</w:t>
-            </w:r>
-          </w:p>
-        </w:tc>
-        <w:tc>
-          <w:tcPr>
-            <w:tcW w:w="937" w:type="dxa"/>
-            <w:shd w:val="clear" w:color="auto" w:fill="F2F2F2"/>
-          </w:tcPr>
-          <w:p>
-            <w:pPr>
-              <w:keepNext/>
-              <w:keepLines/>
-              <w:spacing w:before="40" w:after="40" w:line="288" w:lineRule="auto"/>
-              <w:jc w:val="center"/>
-              <w:rPr>
-                <w:noProof/>
-                <w:sz w:val="22"/>
-                <w:lang w:eastAsia="de-DE"/>
-              </w:rPr>
-            </w:pPr>
-            <w:r>
-              <w:rPr>
-                <w:noProof/>
-                <w:sz w:val="22"/>
-                <w:lang w:eastAsia="de-DE"/>
-              </w:rPr>
-              <w:t>${tw}</w:t>
-            </w:r>
-          </w:p>
-        </w:tc>
-        <w:tc>
-          <w:tcPr>
-            <w:tcW w:w="937" w:type="dxa"/>
-            <w:shd w:val="clear" w:color="auto" w:fill="F2F2F2"/>
-          </w:tcPr>
-          <w:p>
-            <w:pPr>
-              <w:keepNext/>
-              <w:keepLines/>
-              <w:spacing w:before="40" w:after="40" w:line="288" w:lineRule="auto"/>
-              <w:jc w:val="center"/>
-              <w:rPr>
-                <w:noProof/>
-                <w:sz w:val="22"/>
-                <w:lang w:eastAsia="de-DE"/>
-              </w:rPr>
-            </w:pPr>
-            <w:r>
-              <w:rPr>
-                <w:noProof/>
-                <w:sz w:val="22"/>
-                <w:lang w:eastAsia="de-DE"/>
-              </w:rPr>
-              <w:t>${ue}</w:t>
-            </w:r>
-          </w:p>
-        </w:tc>
-        <w:tc>
-          <w:tcPr>
-            <w:tcW w:w="938" w:type="dxa"/>
-            <w:shd w:val="clear" w:color="auto" w:fill="F2F2F2"/>
-          </w:tcPr>
-          <w:p>
-            <w:pPr>
-              <w:keepNext/>
-              <w:keepLines/>
-              <w:spacing w:before="40" w:after="40" w:line="288" w:lineRule="auto"/>
-              <w:jc w:val="center"/>
-              <w:rPr>
-                <w:noProof/>
-                <w:sz w:val="22"/>
-                <w:lang w:eastAsia="de-DE"/>
-              </w:rPr>
-            </w:pPr>
-            <w:r>
-              <w:rPr>
-                <w:noProof/>
-                <w:sz w:val="22"/>
-                <w:lang w:eastAsia="de-DE"/>
-              </w:rPr>
-              <w:t>${ve}</w:t>
+              <w:t>${c}</w:t>
             </w:r>
           </w:p>
         </w:tc>
@@ -545,13 +231,11 @@
             <w:pPr>
               <w:keepNext/>
               <w:keepLines/>
-              <w:tabs>
-                <w:tab w:val="left" w:pos="2930"/>
-              </w:tabs>
               <w:spacing w:before="40" w:after="40" w:line="288" w:lineRule="auto"/>
               <w:rPr>
                 <w:b/>
                 <w:noProof/>
+                <w:sz w:val="22"/>
                 <w:lang w:eastAsia="de-DE"/>
               </w:rPr>
             </w:pPr>
@@ -562,16 +246,7 @@
                 <w:sz w:val="22"/>
                 <w:lang w:eastAsia="de-DE"/>
               </w:rPr>
-              <w:t>${topic}</w:t>
-            </w:r>
-            <w:r>
-              <w:rPr>
-                <w:b/>
-                <w:noProof/>
-                <w:sz w:val="22"/>
-                <w:lang w:eastAsia="de-DE"/>
-              </w:rPr>
-              <w:tab/>
+              <w:t>${subject}</w:t>
             </w:r>
           </w:p>
         </w:tc>
@@ -587,6 +262,7 @@
               <w:jc w:val="center"/>
               <w:rPr>
                 <w:noProof/>
+                <w:sz w:val="22"/>
                 <w:lang w:eastAsia="de-DE"/>
               </w:rPr>
             </w:pPr>
@@ -596,7 +272,7 @@
                 <w:sz w:val="22"/>
                 <w:lang w:eastAsia="de-DE"/>
               </w:rPr>
-              <w:t>${n}</w:t>
+              <w:t>${ns}</w:t>
             </w:r>
           </w:p>
         </w:tc>
@@ -612,6 +288,7 @@
               <w:jc w:val="center"/>
               <w:rPr>
                 <w:noProof/>
+                <w:sz w:val="22"/>
                 <w:lang w:eastAsia="de-DE"/>
               </w:rPr>
             </w:pPr>
@@ -621,7 +298,38 @@
                 <w:sz w:val="22"/>
                 <w:lang w:eastAsia="de-DE"/>
               </w:rPr>
-              <w:t>${nu}</w:t>
+              <w:t>${vs}</w:t>
+            </w:r>
+          </w:p>
+        </w:tc>
+      </w:tr>
+      <w:tr>
+        <w:trPr>
+          <w:cantSplit/>
+        </w:trPr>
+        <w:tc>
+          <w:tcPr>
+            <w:tcW w:w="3982" w:type="dxa"/>
+          </w:tcPr>
+          <w:p>
+            <w:pPr>
+              <w:keepNext/>
+              <w:keepLines/>
+              <w:spacing w:before="40" w:after="40" w:line="288" w:lineRule="auto"/>
+              <w:rPr>
+                <w:b/>
+                <w:noProof/>
+                <w:lang w:eastAsia="de-DE"/>
+              </w:rPr>
+            </w:pPr>
+            <w:r>
+              <w:rPr>
+                <w:b/>
+                <w:noProof/>
+                <w:sz w:val="22"/>
+                <w:lang w:eastAsia="de-DE"/>
+              </w:rPr>
+              <w:t>${topic}</w:t>
             </w:r>
           </w:p>
         </w:tc>
@@ -646,7 +354,7 @@
                 <w:sz w:val="22"/>
                 <w:lang w:eastAsia="de-DE"/>
               </w:rPr>
-              <w:t>${ne}</w:t>
+              <w:t>${nt}</w:t>
             </w:r>
           </w:p>
         </w:tc>
@@ -671,57 +379,7 @@
                 <w:sz w:val="22"/>
                 <w:lang w:eastAsia="de-DE"/>
               </w:rPr>
-              <w:t>${tw}</w:t>
-            </w:r>
-          </w:p>
-        </w:tc>
-        <w:tc>
-          <w:tcPr>
-            <w:tcW w:w="937" w:type="dxa"/>
-          </w:tcPr>
-          <w:p>
-            <w:pPr>
-              <w:keepNext/>
-              <w:keepLines/>
-              <w:spacing w:before="40" w:after="40" w:line="288" w:lineRule="auto"/>
-              <w:jc w:val="center"/>
-              <w:rPr>
-                <w:noProof/>
-                <w:lang w:eastAsia="de-DE"/>
-              </w:rPr>
-            </w:pPr>
-            <w:r>
-              <w:rPr>
-                <w:noProof/>
-                <w:sz w:val="22"/>
-                <w:lang w:eastAsia="de-DE"/>
-              </w:rPr>
-              <w:t>${ue}</w:t>
-            </w:r>
-          </w:p>
-        </w:tc>
-        <w:tc>
-          <w:tcPr>
-            <w:tcW w:w="938" w:type="dxa"/>
-          </w:tcPr>
-          <w:p>
-            <w:pPr>
-              <w:keepNext/>
-              <w:keepLines/>
-              <w:spacing w:before="40" w:after="40" w:line="288" w:lineRule="auto"/>
-              <w:jc w:val="center"/>
-              <w:rPr>
-                <w:noProof/>
-                <w:lang w:eastAsia="de-DE"/>
-              </w:rPr>
-            </w:pPr>
-            <w:r>
-              <w:rPr>
-                <w:noProof/>
-                <w:sz w:val="22"/>
-                <w:lang w:eastAsia="de-DE"/>
-              </w:rPr>
-              <w:t>${ve}</w:t>
+              <w:t>${vt}</w:t>
             </w:r>
           </w:p>
         </w:tc>
@@ -770,7 +428,7 @@
                 <w:sz w:val="22"/>
                 <w:lang w:eastAsia="de-DE"/>
               </w:rPr>
-              <w:t>${n}</w:t>
+              <w:t>${nd}</w:t>
             </w:r>
           </w:p>
         </w:tc>
@@ -794,103 +452,7 @@
                 <w:sz w:val="22"/>
                 <w:lang w:eastAsia="de-DE"/>
               </w:rPr>
-              <w:t>${nu}</w:t>
-            </w:r>
-          </w:p>
-        </w:tc>
-        <w:tc>
-          <w:tcPr>
-            <w:tcW w:w="937" w:type="dxa"/>
-          </w:tcPr>
-          <w:p>
-            <w:pPr>
-              <w:keepLines/>
-              <w:spacing w:before="40" w:after="40" w:line="288" w:lineRule="auto"/>
-              <w:jc w:val="center"/>
-              <w:rPr>
-                <w:noProof/>
-                <w:lang w:eastAsia="de-DE"/>
-              </w:rPr>
-            </w:pPr>
-            <w:r>
-              <w:rPr>
-                <w:noProof/>
-                <w:sz w:val="22"/>
-                <w:lang w:eastAsia="de-DE"/>
-              </w:rPr>
-              <w:t>${ne}</w:t>
-            </w:r>
-          </w:p>
-        </w:tc>
-        <w:tc>
-          <w:tcPr>
-            <w:tcW w:w="937" w:type="dxa"/>
-          </w:tcPr>
-          <w:p>
-            <w:pPr>
-              <w:keepLines/>
-              <w:spacing w:before="40" w:after="40" w:line="288" w:lineRule="auto"/>
-              <w:jc w:val="center"/>
-              <w:rPr>
-                <w:noProof/>
-                <w:lang w:eastAsia="de-DE"/>
-              </w:rPr>
-            </w:pPr>
-            <w:r>
-              <w:rPr>
-                <w:noProof/>
-                <w:sz w:val="22"/>
-                <w:lang w:eastAsia="de-DE"/>
-              </w:rPr>
-              <w:t>${tw}</w:t>
-            </w:r>
-          </w:p>
-        </w:tc>
-        <w:tc>
-          <w:tcPr>
-            <w:tcW w:w="937" w:type="dxa"/>
-          </w:tcPr>
-          <w:p>
-            <w:pPr>
-              <w:keepLines/>
-              <w:spacing w:before="40" w:after="40" w:line="288" w:lineRule="auto"/>
-              <w:jc w:val="center"/>
-              <w:rPr>
-                <w:noProof/>
-                <w:lang w:eastAsia="de-DE"/>
-              </w:rPr>
-            </w:pPr>
-            <w:r>
-              <w:rPr>
-                <w:noProof/>
-                <w:sz w:val="22"/>
-                <w:lang w:eastAsia="de-DE"/>
-              </w:rPr>
-              <w:t>${ue}</w:t>
-            </w:r>
-          </w:p>
-        </w:tc>
-        <w:tc>
-          <w:tcPr>
-            <w:tcW w:w="938" w:type="dxa"/>
-          </w:tcPr>
-          <w:p>
-            <w:pPr>
-              <w:keepLines/>
-              <w:spacing w:before="40" w:after="40" w:line="288" w:lineRule="auto"/>
-              <w:jc w:val="center"/>
-              <w:rPr>
-                <w:noProof/>
-                <w:lang w:eastAsia="de-DE"/>
-              </w:rPr>
-            </w:pPr>
-            <w:r>
-              <w:rPr>
-                <w:noProof/>
-                <w:sz w:val="22"/>
-                <w:lang w:eastAsia="de-DE"/>
-              </w:rPr>
-              <w:t>${ve}</w:t>
+              <w:t>${vd}</w:t>
             </w:r>
           </w:p>
         </w:tc>
@@ -916,8 +478,6 @@
       </w:r>
     </w:p>
     <w:p>
-      <w:bookmarkStart w:id="0" w:name="_GoBack"/>
-      <w:bookmarkEnd w:id="0"/>
       <w:r>
         <w:br w:type="page"/>
       </w:r>

</xml_diff>